<commit_message>
Lab Report almost complete; need pic of black stripe ribbon cable and commit history after we are done
</commit_message>
<xml_diff>
--- a/lab2/Report/203Lab2Report.docx
+++ b/lab2/Report/203Lab2Report.docx
@@ -299,31 +299,61 @@
       <w:r>
         <w:t>Part 1</w:t>
       </w:r>
+      <w:r>
+        <w:t xml:space="preserve"> Schematic</w:t>
+      </w:r>
     </w:p>
+    <w:p/>
     <w:p>
       <w:r>
-        <w:t>Draw the schematics or create a table detailing the connections for Part 1 of Lab 1. An example is provided.</w:t>
+        <w:pict w14:anchorId="02B1B434">
+          <v:shapetype id="_x0000_t75" coordsize="21600,21600" o:spt="75" o:preferrelative="t" path="m@4@5l@4@11@9@11@9@5xe" filled="f" stroked="f">
+            <v:stroke joinstyle="miter"/>
+            <v:formulas>
+              <v:f eqn="if lineDrawn pixelLineWidth 0"/>
+              <v:f eqn="sum @0 1 0"/>
+              <v:f eqn="sum 0 0 @1"/>
+              <v:f eqn="prod @2 1 2"/>
+              <v:f eqn="prod @3 21600 pixelWidth"/>
+              <v:f eqn="prod @3 21600 pixelHeight"/>
+              <v:f eqn="sum @0 0 1"/>
+              <v:f eqn="prod @6 1 2"/>
+              <v:f eqn="prod @7 21600 pixelWidth"/>
+              <v:f eqn="sum @8 21600 0"/>
+              <v:f eqn="prod @7 21600 pixelHeight"/>
+              <v:f eqn="sum @10 21600 0"/>
+            </v:formulas>
+            <v:path o:extrusionok="f" gradientshapeok="t" o:connecttype="rect"/>
+            <o:lock v:ext="edit" aspectratio="t"/>
+          </v:shapetype>
+          <v:shape id="_x0000_i1030" type="#_x0000_t75" style="width:526.5pt;height:358.5pt">
+            <v:imagedata r:id="rId4" o:title="lab2-prelab-hw-design(1)"/>
+          </v:shape>
+        </w:pict>
       </w:r>
     </w:p>
     <w:p>
       <w:r>
-        <w:t xml:space="preserve">Describe the cable that you will create for Part 2. Each connector should have a type and a </w:t>
+        <w:t>The cable created for part 2 is a grey ribbon cable with 8 cables. Molex connectors were crimped onto the end of each cable. One side plugs into the header of the keypad and the other side plugs into the appropriate pins shown on the above schematic. The cable corresponding to pin 1 has a black stripe. The 8</w:t>
       </w:r>
       <w:r>
         <w:rPr>
-          <w:b/>
+          <w:vertAlign w:val="superscript"/>
         </w:rPr>
-        <w:t>unique</w:t>
+        <w:t>th</w:t>
       </w:r>
       <w:r>
-        <w:t xml:space="preserve"> identifying number. You can use a table like the one below, or you can draw a diagram.</w:t>
+        <w:t xml:space="preserve"> cable is unused.</w:t>
       </w:r>
+      <w:bookmarkStart w:id="0" w:name="_GoBack"/>
+      <w:bookmarkEnd w:id="0"/>
     </w:p>
     <w:p>
       <w:r>
         <w:rPr>
           <w:b/>
         </w:rPr>
+        <w:lastRenderedPageBreak/>
         <w:t>Include a picture of any cables constructed for this lab.</w:t>
       </w:r>
     </w:p>
@@ -594,6 +624,15 @@
                 <w:lang w:eastAsia="en-US"/>
               </w:rPr>
             </w:pPr>
+            <w:r>
+              <w:rPr>
+                <w:rFonts w:ascii="Times New Roman" w:eastAsia="Times New Roman" w:hAnsi="Times New Roman" w:cs="Times New Roman"/>
+                <w:sz w:val="20"/>
+                <w:szCs w:val="20"/>
+                <w:lang w:eastAsia="en-US"/>
+              </w:rPr>
+              <w:t>Table 1</w:t>
+            </w:r>
           </w:p>
         </w:tc>
         <w:tc>
@@ -4521,7 +4560,39 @@
                 <w:color w:val="000000"/>
                 <w:lang w:eastAsia="en-US"/>
               </w:rPr>
-              <w:t>Write all column pins high in software</w:t>
+              <w:t xml:space="preserve">Write all </w:t>
+            </w:r>
+            <w:r>
+              <w:rPr>
+                <w:rFonts w:ascii="Calibri" w:eastAsia="Times New Roman" w:hAnsi="Calibri" w:cs="Times New Roman"/>
+                <w:color w:val="000000"/>
+                <w:lang w:eastAsia="en-US"/>
+              </w:rPr>
+              <w:t>row</w:t>
+            </w:r>
+            <w:r>
+              <w:rPr>
+                <w:rFonts w:ascii="Calibri" w:eastAsia="Times New Roman" w:hAnsi="Calibri" w:cs="Times New Roman"/>
+                <w:color w:val="000000"/>
+                <w:lang w:eastAsia="en-US"/>
+              </w:rPr>
+              <w:t xml:space="preserve"> pins </w:t>
+            </w:r>
+            <w:r>
+              <w:rPr>
+                <w:rFonts w:ascii="Calibri" w:eastAsia="Times New Roman" w:hAnsi="Calibri" w:cs="Times New Roman"/>
+                <w:color w:val="000000"/>
+                <w:lang w:eastAsia="en-US"/>
+              </w:rPr>
+              <w:t xml:space="preserve">low </w:t>
+            </w:r>
+            <w:r>
+              <w:rPr>
+                <w:rFonts w:ascii="Calibri" w:eastAsia="Times New Roman" w:hAnsi="Calibri" w:cs="Times New Roman"/>
+                <w:color w:val="000000"/>
+                <w:lang w:eastAsia="en-US"/>
+              </w:rPr>
+              <w:t>in software</w:t>
             </w:r>
           </w:p>
         </w:tc>
@@ -5802,6 +5873,7 @@
                 <w:color w:val="000000"/>
                 <w:lang w:eastAsia="en-US"/>
               </w:rPr>
+              <w:lastRenderedPageBreak/>
               <w:t>P1-4</w:t>
             </w:r>
           </w:p>
@@ -5899,16 +5971,7 @@
                 <w:color w:val="000000"/>
                 <w:lang w:eastAsia="en-US"/>
               </w:rPr>
-              <w:t xml:space="preserve">Check all tristate registers, port registers, and latch registers are assigned </w:t>
-            </w:r>
-            <w:r>
-              <w:rPr>
-                <w:rFonts w:ascii="Calibri" w:eastAsia="Times New Roman" w:hAnsi="Calibri" w:cs="Times New Roman"/>
-                <w:color w:val="000000"/>
-                <w:lang w:eastAsia="en-US"/>
-              </w:rPr>
-              <w:lastRenderedPageBreak/>
-              <w:t xml:space="preserve">and working correctly by writing a </w:t>
+              <w:t xml:space="preserve">Check all tristate registers, port registers, and latch registers are assigned and working correctly by writing a </w:t>
             </w:r>
             <w:proofErr w:type="spellStart"/>
             <w:r>
@@ -5958,7 +6021,6 @@
                 <w:color w:val="000000"/>
                 <w:lang w:eastAsia="en-US"/>
               </w:rPr>
-              <w:lastRenderedPageBreak/>
               <w:t> </w:t>
             </w:r>
           </w:p>
@@ -6125,7 +6187,6 @@
                 <w:color w:val="000000"/>
                 <w:lang w:eastAsia="en-US"/>
               </w:rPr>
-              <w:lastRenderedPageBreak/>
               <w:t>P1-5</w:t>
             </w:r>
           </w:p>
@@ -6987,62 +7048,267 @@
       </w:tr>
     </w:tbl>
     <w:p/>
+    <w:p/>
+    <w:p/>
+    <w:p/>
+    <w:p/>
+    <w:p/>
+    <w:p/>
+    <w:p/>
+    <w:p/>
     <w:p>
       <w:r>
-        <w:t>P1-1 is verified. By association, P1-3 is verified by verification of P1</w:t>
+        <w:lastRenderedPageBreak/>
+        <w:t>Figure 1</w:t>
       </w:r>
-      <w:bookmarkStart w:id="0" w:name="_GoBack"/>
-      <w:bookmarkEnd w:id="0"/>
+    </w:p>
+    <w:p>
       <w:r>
-        <w:t xml:space="preserve">-1. </w:t>
+        <w:rPr>
+          <w:noProof/>
+        </w:rPr>
+      </w:r>
+      <w:r>
+        <w:pict w14:anchorId="3492766C">
+          <v:shape id="_x0000_s1026" type="#_x0000_t75" style="width:308.25pt;height:231pt;mso-left-percent:-10001;mso-top-percent:-10001;mso-position-horizontal:absolute;mso-position-horizontal-relative:char;mso-position-vertical:absolute;mso-position-vertical-relative:line;mso-left-percent:-10001;mso-top-percent:-10001">
+            <v:imagedata r:id="rId5" o:title="IMG_2062"/>
+            <w10:wrap type="none"/>
+            <w10:anchorlock/>
+          </v:shape>
+        </w:pict>
+      </w:r>
+    </w:p>
+    <w:p>
+      <w:r>
+        <w:t>Timer delaying as close as we could get it (P1-5</w:t>
       </w:r>
     </w:p>
     <w:p/>
     <w:p>
       <w:r>
-        <w:t>List the tests</w:t>
-      </w:r>
-      <w:r>
-        <w:t xml:space="preserve"> and their outcomes</w:t>
-      </w:r>
-      <w:r>
-        <w:t xml:space="preserve"> that you intend to do based on the Lab 1 </w:t>
-      </w:r>
-      <w:r>
-        <w:t xml:space="preserve">procedures. </w:t>
-      </w:r>
-      <w:r>
-        <w:rPr>
-          <w:b/>
-        </w:rPr>
-        <w:t xml:space="preserve">Also include any pictures, screenshots, or schematics involved with each test. </w:t>
-      </w:r>
-      <w:r>
-        <w:t>Describe the name of the test, the tool you intend to use, and a description of the test. Do this for each part in Lab 1.</w:t>
+        <w:t>Figure 2</w:t>
       </w:r>
     </w:p>
     <w:p>
       <w:r>
-        <w:t xml:space="preserve">For the software tests you have created </w:t>
+        <w:rPr>
+          <w:noProof/>
+        </w:rPr>
       </w:r>
       <w:r>
-        <w:rPr>
-          <w:b/>
-        </w:rPr>
-        <w:t xml:space="preserve">include code </w:t>
+        <w:pict w14:anchorId="041BD638">
+          <v:shape id="_x0000_s1027" type="#_x0000_t75" style="width:247.5pt;height:330pt;mso-left-percent:-10001;mso-top-percent:-10001;mso-position-horizontal:absolute;mso-position-horizontal-relative:char;mso-position-vertical:absolute;mso-position-vertical-relative:line;mso-left-percent:-10001;mso-top-percent:-10001">
+            <v:imagedata r:id="rId6" o:title="IMG_2063"/>
+            <w10:wrap type="none"/>
+            <w10:anchorlock/>
+          </v:shape>
+        </w:pict>
+      </w:r>
+    </w:p>
+    <w:p>
+      <w:r>
+        <w:t xml:space="preserve">Figure 2 shows </w:t>
       </w:r>
       <w:r>
+        <w:t xml:space="preserve">P1-1 is verified. By association, P1-3 is verified by verification of P1-1. </w:t>
+      </w:r>
+      <w:proofErr w:type="spellStart"/>
+      <w:r>
+        <w:t>Multimeter</w:t>
+      </w:r>
+      <w:proofErr w:type="spellEnd"/>
+      <w:r>
+        <w:t xml:space="preserve"> shows low impedance when switches are pressed.</w:t>
+      </w:r>
+    </w:p>
+    <w:p/>
+    <w:p>
+      <w:r>
+        <w:lastRenderedPageBreak/>
+        <w:t>Figure 3a</w:t>
+      </w:r>
+    </w:p>
+    <w:p>
+      <w:r>
         <w:rPr>
-          <w:b/>
+          <w:noProof/>
         </w:rPr>
-        <w:t xml:space="preserve">in the D2L submission. </w:t>
       </w:r>
       <w:r>
-        <w:t>However, your outcomes should be well-documented here. There is not time for your code to be tested once it is turned in. Therefore, make effort to show clearly what kind of test you did and what its outcome was. Take screen shots an</w:t>
+        <w:pict w14:anchorId="745986D9">
+          <v:shape id="_x0000_s1028" type="#_x0000_t75" style="width:300pt;height:225pt;mso-left-percent:-10001;mso-top-percent:-10001;mso-position-horizontal:absolute;mso-position-horizontal-relative:char;mso-position-vertical:absolute;mso-position-vertical-relative:line;mso-left-percent:-10001;mso-top-percent:-10001">
+            <v:imagedata r:id="rId7" o:title="IMG_2064"/>
+            <w10:wrap type="none"/>
+            <w10:anchorlock/>
+          </v:shape>
+        </w:pict>
+      </w:r>
+    </w:p>
+    <w:p>
+      <w:r>
+        <w:t>Figure 3b</w:t>
+      </w:r>
+    </w:p>
+    <w:p>
+      <w:r>
+        <w:rPr>
+          <w:noProof/>
+        </w:rPr>
       </w:r>
       <w:r>
-        <w:t>d include them here if you must</w:t>
+        <w:pict w14:anchorId="50E4D942">
+          <v:shape id="_x0000_s1029" type="#_x0000_t75" style="width:312pt;height:234pt;mso-left-percent:-10001;mso-top-percent:-10001;mso-position-horizontal:absolute;mso-position-horizontal-relative:char;mso-position-vertical:absolute;mso-position-vertical-relative:line;mso-left-percent:-10001;mso-top-percent:-10001">
+            <v:imagedata r:id="rId8" o:title="IMG_2065"/>
+            <w10:wrap type="none"/>
+            <w10:anchorlock/>
+          </v:shape>
+        </w:pict>
       </w:r>
+    </w:p>
+    <w:p>
+      <w:r>
+        <w:t>Figures 3a and 3b confirm that that ODC outputs are pulling down inputs when they are shorted (P1-2). The following is code used to test this:</w:t>
+      </w:r>
+    </w:p>
+    <w:p>
+      <w:r>
+        <w:tab/>
+      </w:r>
+      <w:r>
+        <w:t>//Tests that ODC output pins will pull down the input pins when shorted</w:t>
+      </w:r>
+    </w:p>
+    <w:p>
+      <w:pPr>
+        <w:ind w:left="720" w:firstLine="720"/>
+      </w:pPr>
+      <w:proofErr w:type="gramStart"/>
+      <w:r>
+        <w:t>void</w:t>
+      </w:r>
+      <w:proofErr w:type="gramEnd"/>
+      <w:r>
+        <w:t xml:space="preserve"> </w:t>
+      </w:r>
+      <w:proofErr w:type="spellStart"/>
+      <w:r>
+        <w:t>testKeypad</w:t>
+      </w:r>
+      <w:proofErr w:type="spellEnd"/>
+      <w:r>
+        <w:t>(void){</w:t>
+      </w:r>
+    </w:p>
+    <w:p>
+      <w:r>
+        <w:t xml:space="preserve">    </w:t>
+      </w:r>
+      <w:r>
+        <w:tab/>
+      </w:r>
+      <w:r>
+        <w:tab/>
+      </w:r>
+      <w:r>
+        <w:tab/>
+        <w:t>ROW1 = LOW;</w:t>
+      </w:r>
+    </w:p>
+    <w:p>
+      <w:r>
+        <w:t xml:space="preserve">   </w:t>
+      </w:r>
+      <w:r>
+        <w:tab/>
+      </w:r>
+      <w:r>
+        <w:tab/>
+      </w:r>
+      <w:r>
+        <w:tab/>
+      </w:r>
+      <w:r>
+        <w:t>ROW2 = LOW;</w:t>
+      </w:r>
+    </w:p>
+    <w:p>
+      <w:pPr>
+        <w:ind w:left="1440" w:firstLine="720"/>
+      </w:pPr>
+      <w:r>
+        <w:t>ROW3 = LOW;</w:t>
+      </w:r>
+    </w:p>
+    <w:p>
+      <w:r>
+        <w:t xml:space="preserve">    </w:t>
+      </w:r>
+      <w:r>
+        <w:tab/>
+      </w:r>
+      <w:r>
+        <w:tab/>
+      </w:r>
+      <w:r>
+        <w:tab/>
+      </w:r>
+      <w:r>
+        <w:t>ROW4 = LOW;</w:t>
+      </w:r>
+    </w:p>
+    <w:p>
+      <w:r>
+        <w:t xml:space="preserve">    </w:t>
+      </w:r>
+      <w:r>
+        <w:tab/>
+      </w:r>
+      <w:r>
+        <w:tab/>
+      </w:r>
+      <w:r>
+        <w:t>}</w:t>
+      </w:r>
+    </w:p>
+    <w:p>
+      <w:r>
+        <w:lastRenderedPageBreak/>
+        <w:t>Figure 4</w:t>
+      </w:r>
+    </w:p>
+    <w:p>
+      <w:r>
+        <w:rPr>
+          <w:noProof/>
+        </w:rPr>
+      </w:r>
+      <w:r>
+        <w:pict w14:anchorId="059C4F18">
+          <v:shape id="_x0000_s1030" type="#_x0000_t75" style="width:231.4pt;height:308.25pt;mso-left-percent:-10001;mso-top-percent:-10001;mso-position-horizontal:absolute;mso-position-horizontal-relative:char;mso-position-vertical:absolute;mso-position-vertical-relative:line;mso-left-percent:-10001;mso-top-percent:-10001">
+            <v:imagedata r:id="rId9" o:title="IMG_2066"/>
+            <w10:wrap type="none"/>
+            <w10:anchorlock/>
+          </v:shape>
+        </w:pict>
+      </w:r>
+    </w:p>
+    <w:p>
+      <w:r>
+        <w:t xml:space="preserve">Final connection of LCD and keypad with ribbon cable. Note the </w:t>
+      </w:r>
+      <w:proofErr w:type="spellStart"/>
+      <w:r>
+        <w:t>heatshrink</w:t>
+      </w:r>
+      <w:proofErr w:type="spellEnd"/>
+      <w:r>
+        <w:t xml:space="preserve"> holding the external pullup resistors. Confirms test P1-6</w:t>
+      </w:r>
+      <w:r>
+        <w:t>.</w:t>
+      </w:r>
+    </w:p>
+    <w:p>
       <w:r>
         <w:br w:type="page"/>
       </w:r>
@@ -8140,6 +8406,7 @@
     <w:rsidRoot w:val="003A6D03"/>
     <w:rsid w:val="00246C14"/>
     <w:rsid w:val="003A6D03"/>
+    <w:rsid w:val="00A626A8"/>
     <w:rsid w:val="00DB4451"/>
   </w:rsids>
   <m:mathPr>

</xml_diff>

<commit_message>
Added hardcoded password test to main, will test soon
</commit_message>
<xml_diff>
--- a/lab2/Report/203Lab2Report.docx
+++ b/lab2/Report/203Lab2Report.docx
@@ -326,7 +326,7 @@
             <v:path o:extrusionok="f" gradientshapeok="t" o:connecttype="rect"/>
             <o:lock v:ext="edit" aspectratio="t"/>
           </v:shapetype>
-          <v:shape id="_x0000_i1030" type="#_x0000_t75" style="width:526.5pt;height:358.5pt">
+          <v:shape id="_x0000_i1025" type="#_x0000_t75" style="width:526.5pt;height:358.5pt">
             <v:imagedata r:id="rId4" o:title="lab2-prelab-hw-design(1)"/>
           </v:shape>
         </w:pict>
@@ -345,8 +345,6 @@
       <w:r>
         <w:t xml:space="preserve"> cable is unused.</w:t>
       </w:r>
-      <w:bookmarkStart w:id="0" w:name="_GoBack"/>
-      <w:bookmarkEnd w:id="0"/>
     </w:p>
     <w:p>
       <w:r>
@@ -7064,16 +7062,9 @@
     </w:p>
     <w:p>
       <w:r>
-        <w:rPr>
-          <w:noProof/>
-        </w:rPr>
-      </w:r>
-      <w:r>
         <w:pict w14:anchorId="3492766C">
-          <v:shape id="_x0000_s1026" type="#_x0000_t75" style="width:308.25pt;height:231pt;mso-left-percent:-10001;mso-top-percent:-10001;mso-position-horizontal:absolute;mso-position-horizontal-relative:char;mso-position-vertical:absolute;mso-position-vertical-relative:line;mso-left-percent:-10001;mso-top-percent:-10001">
+          <v:shape id="_x0000_i1026" type="#_x0000_t75" style="width:308.25pt;height:231pt;mso-left-percent:-10001;mso-top-percent:-10001;mso-position-horizontal:absolute;mso-position-horizontal-relative:char;mso-position-vertical:absolute;mso-position-vertical-relative:line;mso-left-percent:-10001;mso-top-percent:-10001">
             <v:imagedata r:id="rId5" o:title="IMG_2062"/>
-            <w10:wrap type="none"/>
-            <w10:anchorlock/>
           </v:shape>
         </w:pict>
       </w:r>
@@ -7091,26 +7082,16 @@
     </w:p>
     <w:p>
       <w:r>
-        <w:rPr>
-          <w:noProof/>
-        </w:rPr>
-      </w:r>
-      <w:r>
         <w:pict w14:anchorId="041BD638">
-          <v:shape id="_x0000_s1027" type="#_x0000_t75" style="width:247.5pt;height:330pt;mso-left-percent:-10001;mso-top-percent:-10001;mso-position-horizontal:absolute;mso-position-horizontal-relative:char;mso-position-vertical:absolute;mso-position-vertical-relative:line;mso-left-percent:-10001;mso-top-percent:-10001">
+          <v:shape id="_x0000_i1027" type="#_x0000_t75" style="width:247.5pt;height:330pt;mso-left-percent:-10001;mso-top-percent:-10001;mso-position-horizontal:absolute;mso-position-horizontal-relative:char;mso-position-vertical:absolute;mso-position-vertical-relative:line;mso-left-percent:-10001;mso-top-percent:-10001">
             <v:imagedata r:id="rId6" o:title="IMG_2063"/>
-            <w10:wrap type="none"/>
-            <w10:anchorlock/>
           </v:shape>
         </w:pict>
       </w:r>
     </w:p>
     <w:p>
       <w:r>
-        <w:t xml:space="preserve">Figure 2 shows </w:t>
-      </w:r>
-      <w:r>
-        <w:t xml:space="preserve">P1-1 is verified. By association, P1-3 is verified by verification of P1-1. </w:t>
+        <w:t xml:space="preserve">Figure 2 shows P1-1 is verified. By association, P1-3 is verified by verification of P1-1. </w:t>
       </w:r>
       <w:proofErr w:type="spellStart"/>
       <w:r>
@@ -7130,16 +7111,9 @@
     </w:p>
     <w:p>
       <w:r>
-        <w:rPr>
-          <w:noProof/>
-        </w:rPr>
-      </w:r>
-      <w:r>
         <w:pict w14:anchorId="745986D9">
-          <v:shape id="_x0000_s1028" type="#_x0000_t75" style="width:300pt;height:225pt;mso-left-percent:-10001;mso-top-percent:-10001;mso-position-horizontal:absolute;mso-position-horizontal-relative:char;mso-position-vertical:absolute;mso-position-vertical-relative:line;mso-left-percent:-10001;mso-top-percent:-10001">
+          <v:shape id="_x0000_i1028" type="#_x0000_t75" style="width:300pt;height:225pt;mso-left-percent:-10001;mso-top-percent:-10001;mso-position-horizontal:absolute;mso-position-horizontal-relative:char;mso-position-vertical:absolute;mso-position-vertical-relative:line;mso-left-percent:-10001;mso-top-percent:-10001">
             <v:imagedata r:id="rId7" o:title="IMG_2064"/>
-            <w10:wrap type="none"/>
-            <w10:anchorlock/>
           </v:shape>
         </w:pict>
       </w:r>
@@ -7151,16 +7125,9 @@
     </w:p>
     <w:p>
       <w:r>
-        <w:rPr>
-          <w:noProof/>
-        </w:rPr>
-      </w:r>
-      <w:r>
         <w:pict w14:anchorId="50E4D942">
-          <v:shape id="_x0000_s1029" type="#_x0000_t75" style="width:312pt;height:234pt;mso-left-percent:-10001;mso-top-percent:-10001;mso-position-horizontal:absolute;mso-position-horizontal-relative:char;mso-position-vertical:absolute;mso-position-vertical-relative:line;mso-left-percent:-10001;mso-top-percent:-10001">
+          <v:shape id="_x0000_i1029" type="#_x0000_t75" style="width:312pt;height:234pt;mso-left-percent:-10001;mso-top-percent:-10001;mso-position-horizontal:absolute;mso-position-horizontal-relative:char;mso-position-vertical:absolute;mso-position-vertical-relative:line;mso-left-percent:-10001;mso-top-percent:-10001">
             <v:imagedata r:id="rId8" o:title="IMG_2065"/>
-            <w10:wrap type="none"/>
-            <w10:anchorlock/>
           </v:shape>
         </w:pict>
       </w:r>
@@ -7173,8 +7140,6 @@
     <w:p>
       <w:r>
         <w:tab/>
-      </w:r>
-      <w:r>
         <w:t>//Tests that ODC output pins will pull down the input pins when shorted</w:t>
       </w:r>
     </w:p>
@@ -7226,8 +7191,6 @@
       </w:r>
       <w:r>
         <w:tab/>
-      </w:r>
-      <w:r>
         <w:t>ROW2 = LOW;</w:t>
       </w:r>
     </w:p>
@@ -7251,8 +7214,6 @@
       </w:r>
       <w:r>
         <w:tab/>
-      </w:r>
-      <w:r>
         <w:t>ROW4 = LOW;</w:t>
       </w:r>
     </w:p>
@@ -7265,8 +7226,6 @@
       </w:r>
       <w:r>
         <w:tab/>
-      </w:r>
-      <w:r>
         <w:t>}</w:t>
       </w:r>
     </w:p>
@@ -7278,16 +7237,9 @@
     </w:p>
     <w:p>
       <w:r>
-        <w:rPr>
-          <w:noProof/>
-        </w:rPr>
-      </w:r>
-      <w:r>
         <w:pict w14:anchorId="059C4F18">
-          <v:shape id="_x0000_s1030" type="#_x0000_t75" style="width:231.4pt;height:308.25pt;mso-left-percent:-10001;mso-top-percent:-10001;mso-position-horizontal:absolute;mso-position-horizontal-relative:char;mso-position-vertical:absolute;mso-position-vertical-relative:line;mso-left-percent:-10001;mso-top-percent:-10001">
+          <v:shape id="_x0000_i1030" type="#_x0000_t75" style="width:231pt;height:308.25pt;mso-left-percent:-10001;mso-top-percent:-10001;mso-position-horizontal:absolute;mso-position-horizontal-relative:char;mso-position-vertical:absolute;mso-position-vertical-relative:line;mso-left-percent:-10001;mso-top-percent:-10001">
             <v:imagedata r:id="rId9" o:title="IMG_2066"/>
-            <w10:wrap type="none"/>
-            <w10:anchorlock/>
           </v:shape>
         </w:pict>
       </w:r>
@@ -7308,17 +7260,230 @@
         <w:t>.</w:t>
       </w:r>
     </w:p>
+    <w:p/>
     <w:p>
       <w:r>
-        <w:br w:type="page"/>
-      </w:r>
+        <w:t>Test P2-1:</w:t>
+      </w:r>
+    </w:p>
+    <w:p>
+      <w:r>
+        <w:t>#</w:t>
+      </w:r>
+      <w:proofErr w:type="spellStart"/>
+      <w:r>
+        <w:t>ifdef</w:t>
+      </w:r>
+      <w:proofErr w:type="spellEnd"/>
+      <w:r>
+        <w:t xml:space="preserve"> TEST</w:t>
+      </w:r>
+    </w:p>
+    <w:p>
+      <w:r>
+        <w:t xml:space="preserve">    </w:t>
+      </w:r>
+      <w:proofErr w:type="spellStart"/>
+      <w:proofErr w:type="gramStart"/>
+      <w:r>
+        <w:t>int</w:t>
+      </w:r>
+      <w:proofErr w:type="spellEnd"/>
+      <w:proofErr w:type="gramEnd"/>
+      <w:r>
+        <w:t xml:space="preserve"> flag = 0;</w:t>
+      </w:r>
+    </w:p>
+    <w:p/>
+    <w:p>
+      <w:r>
+        <w:t xml:space="preserve">    //</w:t>
+      </w:r>
+      <w:proofErr w:type="spellStart"/>
+      <w:r>
+        <w:t>Precode</w:t>
+      </w:r>
+      <w:proofErr w:type="spellEnd"/>
+      <w:r>
+        <w:t xml:space="preserve"> 2 passwords into password array and test if working</w:t>
+      </w:r>
+    </w:p>
+    <w:p/>
+    <w:p>
+      <w:r>
+        <w:t xml:space="preserve">    </w:t>
+      </w:r>
+      <w:proofErr w:type="gramStart"/>
+      <w:r>
+        <w:t>for</w:t>
+      </w:r>
+      <w:proofErr w:type="gramEnd"/>
+      <w:r>
+        <w:t xml:space="preserve"> (</w:t>
+      </w:r>
+      <w:proofErr w:type="spellStart"/>
+      <w:r>
+        <w:t>i</w:t>
+      </w:r>
+      <w:proofErr w:type="spellEnd"/>
+      <w:r>
+        <w:t xml:space="preserve"> = 0; </w:t>
+      </w:r>
+      <w:proofErr w:type="spellStart"/>
+      <w:r>
+        <w:t>i</w:t>
+      </w:r>
+      <w:proofErr w:type="spellEnd"/>
+      <w:r>
+        <w:t xml:space="preserve"> &lt; 2; </w:t>
+      </w:r>
+      <w:proofErr w:type="spellStart"/>
+      <w:r>
+        <w:t>i</w:t>
+      </w:r>
+      <w:proofErr w:type="spellEnd"/>
+      <w:r>
+        <w:t>++) {</w:t>
+      </w:r>
+    </w:p>
+    <w:p>
+      <w:r>
+        <w:t xml:space="preserve">        </w:t>
+      </w:r>
+      <w:proofErr w:type="gramStart"/>
+      <w:r>
+        <w:t>for</w:t>
+      </w:r>
+      <w:proofErr w:type="gramEnd"/>
+      <w:r>
+        <w:t xml:space="preserve"> (j = 0; j &lt; </w:t>
+      </w:r>
+      <w:proofErr w:type="spellStart"/>
+      <w:r>
+        <w:t>wordLen</w:t>
+      </w:r>
+      <w:proofErr w:type="spellEnd"/>
+      <w:r>
+        <w:t xml:space="preserve">; </w:t>
+      </w:r>
+      <w:proofErr w:type="spellStart"/>
+      <w:r>
+        <w:t>j++</w:t>
+      </w:r>
+      <w:proofErr w:type="spellEnd"/>
+      <w:r>
+        <w:t>) {</w:t>
+      </w:r>
+    </w:p>
+    <w:p>
+      <w:r>
+        <w:t xml:space="preserve">            </w:t>
+      </w:r>
+      <w:proofErr w:type="gramStart"/>
+      <w:r>
+        <w:t>if</w:t>
+      </w:r>
+      <w:proofErr w:type="gramEnd"/>
+      <w:r>
+        <w:t xml:space="preserve"> (flag == 0) {</w:t>
+      </w:r>
+    </w:p>
+    <w:p>
+      <w:r>
+        <w:t xml:space="preserve">                </w:t>
+      </w:r>
+      <w:proofErr w:type="spellStart"/>
+      <w:proofErr w:type="gramStart"/>
+      <w:r>
+        <w:t>passWord</w:t>
+      </w:r>
+      <w:proofErr w:type="spellEnd"/>
+      <w:r>
+        <w:t>[</w:t>
+      </w:r>
+      <w:proofErr w:type="spellStart"/>
+      <w:proofErr w:type="gramEnd"/>
+      <w:r>
+        <w:t>i</w:t>
+      </w:r>
+      <w:proofErr w:type="spellEnd"/>
+      <w:r>
+        <w:t>][j] = j;</w:t>
+      </w:r>
+    </w:p>
+    <w:p>
+      <w:r>
+        <w:t xml:space="preserve">            } else {</w:t>
+      </w:r>
+    </w:p>
+    <w:p>
+      <w:r>
+        <w:t xml:space="preserve">                </w:t>
+      </w:r>
+      <w:proofErr w:type="spellStart"/>
+      <w:proofErr w:type="gramStart"/>
+      <w:r>
+        <w:t>passWord</w:t>
+      </w:r>
+      <w:proofErr w:type="spellEnd"/>
+      <w:r>
+        <w:t>[</w:t>
+      </w:r>
+      <w:proofErr w:type="spellStart"/>
+      <w:proofErr w:type="gramEnd"/>
+      <w:r>
+        <w:t>i</w:t>
+      </w:r>
+      <w:proofErr w:type="spellEnd"/>
+      <w:r>
+        <w:t>][j] = j + 1;</w:t>
+      </w:r>
+    </w:p>
+    <w:p>
+      <w:r>
+        <w:t xml:space="preserve">            }</w:t>
+      </w:r>
+    </w:p>
+    <w:p>
+      <w:r>
+        <w:t xml:space="preserve">        }</w:t>
+      </w:r>
+    </w:p>
+    <w:p>
+      <w:r>
+        <w:lastRenderedPageBreak/>
+        <w:t xml:space="preserve">        </w:t>
+      </w:r>
+      <w:proofErr w:type="gramStart"/>
+      <w:r>
+        <w:t>flag</w:t>
+      </w:r>
+      <w:proofErr w:type="gramEnd"/>
+      <w:r>
+        <w:t>++;</w:t>
+      </w:r>
+    </w:p>
+    <w:p>
+      <w:r>
+        <w:t xml:space="preserve">    }</w:t>
+      </w:r>
+    </w:p>
+    <w:p/>
+    <w:p>
+      <w:r>
+        <w:t>#</w:t>
+      </w:r>
+      <w:proofErr w:type="spellStart"/>
+      <w:r>
+        <w:t>endif</w:t>
+      </w:r>
+      <w:proofErr w:type="spellEnd"/>
     </w:p>
     <w:p>
       <w:pPr>
         <w:pStyle w:val="Heading1"/>
       </w:pPr>
       <w:r>
-        <w:lastRenderedPageBreak/>
         <w:t>Software</w:t>
       </w:r>
     </w:p>
@@ -8404,6 +8569,7 @@
   </w:compat>
   <w:rsids>
     <w:rsidRoot w:val="003A6D03"/>
+    <w:rsid w:val="00006165"/>
     <w:rsid w:val="00246C14"/>
     <w:rsid w:val="003A6D03"/>
     <w:rsid w:val="00A626A8"/>

</xml_diff>

<commit_message>
Finished lab report except for git commit history
</commit_message>
<xml_diff>
--- a/lab2/Report/203Lab2Report.docx
+++ b/lab2/Report/203Lab2Report.docx
@@ -326,7 +326,7 @@
             <v:path o:extrusionok="f" gradientshapeok="t" o:connecttype="rect"/>
             <o:lock v:ext="edit" aspectratio="t"/>
           </v:shapetype>
-          <v:shape id="_x0000_i1025" type="#_x0000_t75" style="width:526.5pt;height:358.5pt">
+          <v:shape id="_x0000_i1025" type="#_x0000_t75" style="width:526.55pt;height:358.95pt">
             <v:imagedata r:id="rId4" o:title="lab2-prelab-hw-design(1)"/>
           </v:shape>
         </w:pict>
@@ -334,7 +334,34 @@
     </w:p>
     <w:p>
       <w:r>
-        <w:t>The cable created for part 2 is a grey ribbon cable with 8 cables. Molex connectors were crimped onto the end of each cable. One side plugs into the header of the keypad and the other side plugs into the appropriate pins shown on the above schematic. The cable corresponding to pin 1 has a black stripe. The 8</w:t>
+        <w:t>Please see PDF attached with lab report submission.</w:t>
+      </w:r>
+    </w:p>
+    <w:p>
+      <w:r>
+        <w:rPr>
+          <w:noProof/>
+        </w:rPr>
+      </w:r>
+      <w:r>
+        <w:pict w14:anchorId="7B4CC02C">
+          <v:shape id="_x0000_s1032" type="#_x0000_t75" style="width:404.05pt;height:538.4pt;mso-left-percent:-10001;mso-top-percent:-10001;mso-position-horizontal:absolute;mso-position-horizontal-relative:char;mso-position-vertical:absolute;mso-position-vertical-relative:line;mso-left-percent:-10001;mso-top-percent:-10001">
+            <v:imagedata r:id="rId5" o:title="IMG_2083"/>
+            <w10:wrap type="none"/>
+            <w10:anchorlock/>
+          </v:shape>
+        </w:pict>
+      </w:r>
+    </w:p>
+    <w:p>
+      <w:r>
+        <w:t>The cable created for part 2 is a grey ribbon cable with 8 cables. Molex connectors were crimped onto the end of each cable. One side plugs into the header of the keypad and the other side plugs into the appropriate pins shown on the above schematic. The cable co</w:t>
+      </w:r>
+      <w:r>
+        <w:t>rresponding to pin 1 has a blue</w:t>
+      </w:r>
+      <w:r>
+        <w:t xml:space="preserve"> stripe. The 8</w:t>
       </w:r>
       <w:r>
         <w:rPr>
@@ -346,15 +373,7 @@
         <w:t xml:space="preserve"> cable is unused.</w:t>
       </w:r>
     </w:p>
-    <w:p>
-      <w:r>
-        <w:rPr>
-          <w:b/>
-        </w:rPr>
-        <w:lastRenderedPageBreak/>
-        <w:t>Include a picture of any cables constructed for this lab.</w:t>
-      </w:r>
-    </w:p>
+    <w:p/>
     <w:p/>
     <w:p>
       <w:pPr>
@@ -7063,8 +7082,8 @@
     <w:p>
       <w:r>
         <w:pict w14:anchorId="3492766C">
-          <v:shape id="_x0000_i1026" type="#_x0000_t75" style="width:308.25pt;height:231pt;mso-left-percent:-10001;mso-top-percent:-10001;mso-position-horizontal:absolute;mso-position-horizontal-relative:char;mso-position-vertical:absolute;mso-position-vertical-relative:line;mso-left-percent:-10001;mso-top-percent:-10001">
-            <v:imagedata r:id="rId5" o:title="IMG_2062"/>
+          <v:shape id="_x0000_i1026" type="#_x0000_t75" style="width:308.4pt;height:231.05pt;mso-left-percent:-10001;mso-top-percent:-10001;mso-position-horizontal:absolute;mso-position-horizontal-relative:char;mso-position-vertical:absolute;mso-position-vertical-relative:line;mso-left-percent:-10001;mso-top-percent:-10001">
+            <v:imagedata r:id="rId6" o:title="IMG_2062"/>
           </v:shape>
         </w:pict>
       </w:r>
@@ -7083,8 +7102,8 @@
     <w:p>
       <w:r>
         <w:pict w14:anchorId="041BD638">
-          <v:shape id="_x0000_i1027" type="#_x0000_t75" style="width:247.5pt;height:330pt;mso-left-percent:-10001;mso-top-percent:-10001;mso-position-horizontal:absolute;mso-position-horizontal-relative:char;mso-position-vertical:absolute;mso-position-vertical-relative:line;mso-left-percent:-10001;mso-top-percent:-10001">
-            <v:imagedata r:id="rId6" o:title="IMG_2063"/>
+          <v:shape id="_x0000_i1027" type="#_x0000_t75" style="width:247.15pt;height:329.9pt;mso-left-percent:-10001;mso-top-percent:-10001;mso-position-horizontal:absolute;mso-position-horizontal-relative:char;mso-position-vertical:absolute;mso-position-vertical-relative:line;mso-left-percent:-10001;mso-top-percent:-10001">
+            <v:imagedata r:id="rId7" o:title="IMG_2063"/>
           </v:shape>
         </w:pict>
       </w:r>
@@ -7112,8 +7131,8 @@
     <w:p>
       <w:r>
         <w:pict w14:anchorId="745986D9">
-          <v:shape id="_x0000_i1028" type="#_x0000_t75" style="width:300pt;height:225pt;mso-left-percent:-10001;mso-top-percent:-10001;mso-position-horizontal:absolute;mso-position-horizontal-relative:char;mso-position-vertical:absolute;mso-position-vertical-relative:line;mso-left-percent:-10001;mso-top-percent:-10001">
-            <v:imagedata r:id="rId7" o:title="IMG_2064"/>
+          <v:shape id="_x0000_i1028" type="#_x0000_t75" style="width:299.8pt;height:225.65pt;mso-left-percent:-10001;mso-top-percent:-10001;mso-position-horizontal:absolute;mso-position-horizontal-relative:char;mso-position-vertical:absolute;mso-position-vertical-relative:line;mso-left-percent:-10001;mso-top-percent:-10001">
+            <v:imagedata r:id="rId8" o:title="IMG_2064"/>
           </v:shape>
         </w:pict>
       </w:r>
@@ -7126,8 +7145,8 @@
     <w:p>
       <w:r>
         <w:pict w14:anchorId="50E4D942">
-          <v:shape id="_x0000_i1029" type="#_x0000_t75" style="width:312pt;height:234pt;mso-left-percent:-10001;mso-top-percent:-10001;mso-position-horizontal:absolute;mso-position-horizontal-relative:char;mso-position-vertical:absolute;mso-position-vertical-relative:line;mso-left-percent:-10001;mso-top-percent:-10001">
-            <v:imagedata r:id="rId8" o:title="IMG_2065"/>
+          <v:shape id="_x0000_i1029" type="#_x0000_t75" style="width:311.65pt;height:234.25pt;mso-left-percent:-10001;mso-top-percent:-10001;mso-position-horizontal:absolute;mso-position-horizontal-relative:char;mso-position-vertical:absolute;mso-position-vertical-relative:line;mso-left-percent:-10001;mso-top-percent:-10001">
+            <v:imagedata r:id="rId9" o:title="IMG_2065"/>
           </v:shape>
         </w:pict>
       </w:r>
@@ -7238,8 +7257,8 @@
     <w:p>
       <w:r>
         <w:pict w14:anchorId="059C4F18">
-          <v:shape id="_x0000_i1030" type="#_x0000_t75" style="width:231pt;height:308.25pt;mso-left-percent:-10001;mso-top-percent:-10001;mso-position-horizontal:absolute;mso-position-horizontal-relative:char;mso-position-vertical:absolute;mso-position-vertical-relative:line;mso-left-percent:-10001;mso-top-percent:-10001">
-            <v:imagedata r:id="rId9" o:title="IMG_2066"/>
+          <v:shape id="_x0000_i1030" type="#_x0000_t75" style="width:231.05pt;height:308.4pt;mso-left-percent:-10001;mso-top-percent:-10001;mso-position-horizontal:absolute;mso-position-horizontal-relative:char;mso-position-vertical:absolute;mso-position-vertical-relative:line;mso-left-percent:-10001;mso-top-percent:-10001">
+            <v:imagedata r:id="rId10" o:title="IMG_2066"/>
           </v:shape>
         </w:pict>
       </w:r>
@@ -7356,13 +7375,11 @@
       </w:r>
       <w:proofErr w:type="gramEnd"/>
       <w:r>
-        <w:t xml:space="preserve"> (j = 0; j &lt; </w:t>
-      </w:r>
-      <w:proofErr w:type="spellStart"/>
-      <w:r>
-        <w:t>wordLen</w:t>
-      </w:r>
-      <w:proofErr w:type="spellEnd"/>
+        <w:t xml:space="preserve"> (j = 0; j &lt; wordLen</w:t>
+      </w:r>
+      <w:r>
+        <w:t>-3</w:t>
+      </w:r>
       <w:r>
         <w:t xml:space="preserve">; </w:t>
       </w:r>
@@ -7478,42 +7495,294 @@
         <w:t>endif</w:t>
       </w:r>
       <w:proofErr w:type="spellEnd"/>
+    </w:p>
+    <w:p>
+      <w:r>
+        <w:rPr>
+          <w:noProof/>
+        </w:rPr>
+      </w:r>
+      <w:r>
+        <w:pict w14:anchorId="13F2CD3D">
+          <v:shape id="_x0000_s1033" type="#_x0000_t75" style="width:232.05pt;height:309.25pt;mso-left-percent:-10001;mso-top-percent:-10001;mso-position-horizontal:absolute;mso-position-horizontal-relative:char;mso-position-vertical:absolute;mso-position-vertical-relative:line;mso-left-percent:-10001;mso-top-percent:-10001">
+            <v:imagedata r:id="rId11" o:title="IMG_2078"/>
+            <w10:wrap type="none"/>
+            <w10:anchorlock/>
+          </v:shape>
+        </w:pict>
+      </w:r>
+    </w:p>
+    <w:p>
+      <w:r>
+        <w:t xml:space="preserve">Testing that hardcoded ‘0123’ works </w:t>
+      </w:r>
     </w:p>
     <w:p>
       <w:pPr>
         <w:pStyle w:val="Heading1"/>
       </w:pPr>
       <w:r>
-        <w:t>Software</w:t>
+        <w:rPr>
+          <w:noProof/>
+        </w:rPr>
+      </w:r>
+      <w:r>
+        <w:pict w14:anchorId="22C0347A">
+          <v:shape id="_x0000_s1034" type="#_x0000_t75" style="width:231.9pt;height:309pt;mso-left-percent:-10001;mso-top-percent:-10001;mso-position-horizontal:absolute;mso-position-horizontal-relative:char;mso-position-vertical:absolute;mso-position-vertical-relative:line;mso-left-percent:-10001;mso-top-percent:-10001">
+            <v:imagedata r:id="rId12" o:title="IMG_2079"/>
+            <w10:wrap type="none"/>
+            <w10:anchorlock/>
+          </v:shape>
+        </w:pict>
+      </w:r>
+    </w:p>
+    <w:p>
+      <w:r>
+        <w:t>Testing that hardcoded ‘0123’</w:t>
+      </w:r>
+      <w:r>
+        <w:t xml:space="preserve"> works. Confirmed</w:t>
+      </w:r>
+    </w:p>
+    <w:p/>
+    <w:p>
+      <w:pPr>
+        <w:pStyle w:val="Heading1"/>
+      </w:pPr>
+      <w:r>
+        <w:rPr>
+          <w:noProof/>
+        </w:rPr>
+      </w:r>
+      <w:r>
+        <w:pict w14:anchorId="62C78A64">
+          <v:shape id="_x0000_s1035" type="#_x0000_t75" style="width:245.45pt;height:327.05pt;mso-left-percent:-10001;mso-top-percent:-10001;mso-position-horizontal:absolute;mso-position-horizontal-relative:char;mso-position-vertical:absolute;mso-position-vertical-relative:line;mso-left-percent:-10001;mso-top-percent:-10001">
+            <v:imagedata r:id="rId13" o:title="IMG_2081"/>
+            <w10:wrap type="none"/>
+            <w10:anchorlock/>
+          </v:shape>
+        </w:pict>
+      </w:r>
+    </w:p>
+    <w:p>
+      <w:r>
+        <w:t>Testing that hardcoded ‘1234’ works</w:t>
       </w:r>
     </w:p>
     <w:p>
       <w:pPr>
-        <w:pStyle w:val="Heading3"/>
+        <w:pStyle w:val="Heading1"/>
       </w:pPr>
       <w:r>
-        <w:t>Code</w:t>
+        <w:rPr>
+          <w:noProof/>
+        </w:rPr>
+      </w:r>
+      <w:r>
+        <w:pict w14:anchorId="614CB99C">
+          <v:shape id="_x0000_s1036" type="#_x0000_t75" style="width:244.95pt;height:326.4pt;mso-left-percent:-10001;mso-top-percent:-10001;mso-position-horizontal:absolute;mso-position-horizontal-relative:char;mso-position-vertical:absolute;mso-position-vertical-relative:line;mso-left-percent:-10001;mso-top-percent:-10001">
+            <v:imagedata r:id="rId14" o:title="IMG_2082"/>
+            <w10:wrap type="none"/>
+            <w10:anchorlock/>
+          </v:shape>
+        </w:pict>
       </w:r>
     </w:p>
     <w:p>
       <w:r>
-        <w:t>Please include all of your documentation in the submitted code. Please also submit your code with the test code made by Quality Assurance.</w:t>
+        <w:t>Testing that hardcoded ‘1234’ works</w:t>
+      </w:r>
+      <w:r>
+        <w:t>.</w:t>
       </w:r>
     </w:p>
     <w:p>
-      <w:pPr>
-        <w:pStyle w:val="Heading3"/>
-      </w:pPr>
-      <w:r>
-        <w:t>Version Control</w:t>
+      <w:r>
+        <w:t>Test P2-1 works.</w:t>
+      </w:r>
+    </w:p>
+    <w:p/>
+    <w:p>
+      <w:r>
+        <w:t>The following pictures just confirm Part 2 is completely working:</w:t>
       </w:r>
     </w:p>
     <w:p>
       <w:r>
-        <w:t>Include a screen shot of your commit history.</w:t>
+        <w:rPr>
+          <w:noProof/>
+        </w:rPr>
+      </w:r>
+      <w:r>
+        <w:pict w14:anchorId="4F86B16C">
+          <v:shape id="_x0000_s1037" type="#_x0000_t75" style="width:229.05pt;height:305.2pt;mso-left-percent:-10001;mso-top-percent:-10001;mso-position-horizontal:absolute;mso-position-horizontal-relative:char;mso-position-vertical:absolute;mso-position-vertical-relative:line;mso-left-percent:-10001;mso-top-percent:-10001">
+            <v:imagedata r:id="rId15" o:title="IMG_2071"/>
+            <w10:wrap type="none"/>
+            <w10:anchorlock/>
+          </v:shape>
+        </w:pict>
+      </w:r>
+      <w:r>
+        <w:rPr>
+          <w:noProof/>
+        </w:rPr>
+      </w:r>
+      <w:r>
+        <w:pict w14:anchorId="050C7E54">
+          <v:shape id="_x0000_s1039" type="#_x0000_t75" style="width:229.85pt;height:306.25pt;mso-left-percent:-10001;mso-top-percent:-10001;mso-position-horizontal:absolute;mso-position-horizontal-relative:char;mso-position-vertical:absolute;mso-position-vertical-relative:line;mso-left-percent:-10001;mso-top-percent:-10001">
+            <v:imagedata r:id="rId16" o:title="IMG_2072"/>
+            <w10:wrap type="none"/>
+            <w10:anchorlock/>
+          </v:shape>
+        </w:pict>
       </w:r>
     </w:p>
     <w:p/>
+    <w:p>
+      <w:r>
+        <w:t>Entering bad password</w:t>
+      </w:r>
+    </w:p>
+    <w:p/>
+    <w:p>
+      <w:r>
+        <w:rPr>
+          <w:noProof/>
+          <w:lang w:eastAsia="en-US"/>
+        </w:rPr>
+        <w:drawing>
+          <wp:inline distT="0" distB="0" distL="0" distR="0" wp14:anchorId="0E687757" wp14:editId="37057DAD">
+            <wp:extent cx="3872865" cy="2906395"/>
+            <wp:effectExtent l="6985" t="0" r="1270" b="1270"/>
+            <wp:docPr id="1" name="Picture 1" descr="C:\Users\Pierce\AppData\Local\Microsoft\Windows\INetCache\Content.Word\IMG_2073.jpg"/>
+            <wp:cNvGraphicFramePr>
+              <a:graphicFrameLocks xmlns:a="http://schemas.openxmlformats.org/drawingml/2006/main" noChangeAspect="1"/>
+            </wp:cNvGraphicFramePr>
+            <a:graphic xmlns:a="http://schemas.openxmlformats.org/drawingml/2006/main">
+              <a:graphicData uri="http://schemas.openxmlformats.org/drawingml/2006/picture">
+                <pic:pic xmlns:pic="http://schemas.openxmlformats.org/drawingml/2006/picture">
+                  <pic:nvPicPr>
+                    <pic:cNvPr id="0" name="Picture 18" descr="C:\Users\Pierce\AppData\Local\Microsoft\Windows\INetCache\Content.Word\IMG_2073.jpg"/>
+                    <pic:cNvPicPr>
+                      <a:picLocks noChangeAspect="1" noChangeArrowheads="1"/>
+                    </pic:cNvPicPr>
+                  </pic:nvPicPr>
+                  <pic:blipFill>
+                    <a:blip r:embed="rId17" cstate="print">
+                      <a:extLst>
+                        <a:ext uri="{28A0092B-C50C-407E-A947-70E740481C1C}">
+                          <a14:useLocalDpi xmlns:a14="http://schemas.microsoft.com/office/drawing/2010/main" val="0"/>
+                        </a:ext>
+                      </a:extLst>
+                    </a:blip>
+                    <a:srcRect/>
+                    <a:stretch>
+                      <a:fillRect/>
+                    </a:stretch>
+                  </pic:blipFill>
+                  <pic:spPr bwMode="auto">
+                    <a:xfrm rot="5400000">
+                      <a:off x="0" y="0"/>
+                      <a:ext cx="3872865" cy="2906395"/>
+                    </a:xfrm>
+                    <a:prstGeom prst="rect">
+                      <a:avLst/>
+                    </a:prstGeom>
+                    <a:noFill/>
+                    <a:ln>
+                      <a:noFill/>
+                    </a:ln>
+                  </pic:spPr>
+                </pic:pic>
+              </a:graphicData>
+            </a:graphic>
+          </wp:inline>
+        </w:drawing>
+      </w:r>
+    </w:p>
+    <w:p>
+      <w:r>
+        <w:t>Entering good password</w:t>
+      </w:r>
+    </w:p>
+    <w:p>
+      <w:r>
+        <w:rPr>
+          <w:noProof/>
+          <w:lang w:eastAsia="en-US"/>
+        </w:rPr>
+        <w:lastRenderedPageBreak/>
+        <w:drawing>
+          <wp:inline distT="0" distB="0" distL="0" distR="0" wp14:anchorId="5F8C65A4" wp14:editId="33EEE5DF">
+            <wp:extent cx="3732530" cy="2800985"/>
+            <wp:effectExtent l="8572" t="0" r="0" b="0"/>
+            <wp:docPr id="2" name="Picture 2" descr="C:\Users\Pierce\AppData\Local\Microsoft\Windows\INetCache\Content.Word\IMG_2074.jpg"/>
+            <wp:cNvGraphicFramePr>
+              <a:graphicFrameLocks xmlns:a="http://schemas.openxmlformats.org/drawingml/2006/main" noChangeAspect="1"/>
+            </wp:cNvGraphicFramePr>
+            <a:graphic xmlns:a="http://schemas.openxmlformats.org/drawingml/2006/main">
+              <a:graphicData uri="http://schemas.openxmlformats.org/drawingml/2006/picture">
+                <pic:pic xmlns:pic="http://schemas.openxmlformats.org/drawingml/2006/picture">
+                  <pic:nvPicPr>
+                    <pic:cNvPr id="0" name="Picture 19" descr="C:\Users\Pierce\AppData\Local\Microsoft\Windows\INetCache\Content.Word\IMG_2074.jpg"/>
+                    <pic:cNvPicPr>
+                      <a:picLocks noChangeAspect="1" noChangeArrowheads="1"/>
+                    </pic:cNvPicPr>
+                  </pic:nvPicPr>
+                  <pic:blipFill>
+                    <a:blip r:embed="rId18" cstate="print">
+                      <a:extLst>
+                        <a:ext uri="{28A0092B-C50C-407E-A947-70E740481C1C}">
+                          <a14:useLocalDpi xmlns:a14="http://schemas.microsoft.com/office/drawing/2010/main" val="0"/>
+                        </a:ext>
+                      </a:extLst>
+                    </a:blip>
+                    <a:srcRect/>
+                    <a:stretch>
+                      <a:fillRect/>
+                    </a:stretch>
+                  </pic:blipFill>
+                  <pic:spPr bwMode="auto">
+                    <a:xfrm rot="5400000">
+                      <a:off x="0" y="0"/>
+                      <a:ext cx="3732530" cy="2800985"/>
+                    </a:xfrm>
+                    <a:prstGeom prst="rect">
+                      <a:avLst/>
+                    </a:prstGeom>
+                    <a:noFill/>
+                    <a:ln>
+                      <a:noFill/>
+                    </a:ln>
+                  </pic:spPr>
+                </pic:pic>
+              </a:graphicData>
+            </a:graphic>
+          </wp:inline>
+        </w:drawing>
+      </w:r>
+      <w:r>
+        <w:rPr>
+          <w:noProof/>
+        </w:rPr>
+      </w:r>
+      <w:r>
+        <w:pict w14:anchorId="1576CDBB">
+          <v:shape id="_x0000_s1041" type="#_x0000_t75" style="width:221pt;height:294.45pt;mso-left-percent:-10001;mso-top-percent:-10001;mso-position-horizontal:absolute;mso-position-horizontal-relative:char;mso-position-vertical:absolute;mso-position-vertical-relative:line;mso-left-percent:-10001;mso-top-percent:-10001">
+            <v:imagedata r:id="rId19" o:title="IMG_2075"/>
+            <w10:wrap type="none"/>
+            <w10:anchorlock/>
+          </v:shape>
+        </w:pict>
+      </w:r>
+    </w:p>
+    <w:p>
+      <w:r>
+        <w:t>Entering new password in set mode</w:t>
+      </w:r>
+      <w:bookmarkStart w:id="0" w:name="_GoBack"/>
+      <w:bookmarkEnd w:id="0"/>
+    </w:p>
     <w:sectPr>
       <w:type w:val="continuous"/>
       <w:pgSz w:w="12240" w:h="15840"/>
@@ -8572,6 +8841,7 @@
     <w:rsid w:val="00006165"/>
     <w:rsid w:val="00246C14"/>
     <w:rsid w:val="003A6D03"/>
+    <w:rsid w:val="00735A1A"/>
     <w:rsid w:val="00A626A8"/>
     <w:rsid w:val="00DB4451"/>
   </w:rsids>

</xml_diff>

<commit_message>
Lab 2 report should be finished. If you're curious look it over
</commit_message>
<xml_diff>
--- a/lab2/Report/203Lab2Report.docx
+++ b/lab2/Report/203Lab2Report.docx
@@ -326,7 +326,7 @@
             <v:path o:extrusionok="f" gradientshapeok="t" o:connecttype="rect"/>
             <o:lock v:ext="edit" aspectratio="t"/>
           </v:shapetype>
-          <v:shape id="_x0000_i1025" type="#_x0000_t75" style="width:526.55pt;height:358.95pt">
+          <v:shape id="_x0000_i1025" type="#_x0000_t75" style="width:526.6pt;height:359.15pt">
             <v:imagedata r:id="rId4" o:title="lab2-prelab-hw-design(1)"/>
           </v:shape>
         </w:pict>
@@ -339,16 +339,10 @@
     </w:p>
     <w:p>
       <w:r>
-        <w:rPr>
-          <w:noProof/>
-        </w:rPr>
-      </w:r>
-      <w:r>
+        <w:lastRenderedPageBreak/>
         <w:pict w14:anchorId="7B4CC02C">
-          <v:shape id="_x0000_s1032" type="#_x0000_t75" style="width:404.05pt;height:538.4pt;mso-left-percent:-10001;mso-top-percent:-10001;mso-position-horizontal:absolute;mso-position-horizontal-relative:char;mso-position-vertical:absolute;mso-position-vertical-relative:line;mso-left-percent:-10001;mso-top-percent:-10001">
+          <v:shape id="_x0000_i1026" type="#_x0000_t75" style="width:403.55pt;height:538.35pt;mso-left-percent:-10001;mso-top-percent:-10001;mso-position-horizontal:absolute;mso-position-horizontal-relative:char;mso-position-vertical:absolute;mso-position-vertical-relative:line;mso-left-percent:-10001;mso-top-percent:-10001">
             <v:imagedata r:id="rId5" o:title="IMG_2083"/>
-            <w10:wrap type="none"/>
-            <w10:anchorlock/>
           </v:shape>
         </w:pict>
       </w:r>
@@ -7082,7 +7076,7 @@
     <w:p>
       <w:r>
         <w:pict w14:anchorId="3492766C">
-          <v:shape id="_x0000_i1026" type="#_x0000_t75" style="width:308.4pt;height:231.05pt;mso-left-percent:-10001;mso-top-percent:-10001;mso-position-horizontal:absolute;mso-position-horizontal-relative:char;mso-position-vertical:absolute;mso-position-vertical-relative:line;mso-left-percent:-10001;mso-top-percent:-10001">
+          <v:shape id="_x0000_i1027" type="#_x0000_t75" style="width:308.1pt;height:231.05pt;mso-left-percent:-10001;mso-top-percent:-10001;mso-position-horizontal:absolute;mso-position-horizontal-relative:char;mso-position-vertical:absolute;mso-position-vertical-relative:line;mso-left-percent:-10001;mso-top-percent:-10001">
             <v:imagedata r:id="rId6" o:title="IMG_2062"/>
           </v:shape>
         </w:pict>
@@ -7090,7 +7084,13 @@
     </w:p>
     <w:p>
       <w:r>
-        <w:t>Timer delaying as close as we could get it (P1-5</w:t>
+        <w:t>Timer delayi</w:t>
+      </w:r>
+      <w:r>
+        <w:t xml:space="preserve">ng as close as we could get it. Confirms </w:t>
+      </w:r>
+      <w:r>
+        <w:t>P1-5</w:t>
       </w:r>
     </w:p>
     <w:p/>
@@ -7102,7 +7102,7 @@
     <w:p>
       <w:r>
         <w:pict w14:anchorId="041BD638">
-          <v:shape id="_x0000_i1027" type="#_x0000_t75" style="width:247.15pt;height:329.9pt;mso-left-percent:-10001;mso-top-percent:-10001;mso-position-horizontal:absolute;mso-position-horizontal-relative:char;mso-position-vertical:absolute;mso-position-vertical-relative:line;mso-left-percent:-10001;mso-top-percent:-10001">
+          <v:shape id="_x0000_i1028" type="#_x0000_t75" style="width:247pt;height:329.85pt;mso-left-percent:-10001;mso-top-percent:-10001;mso-position-horizontal:absolute;mso-position-horizontal-relative:char;mso-position-vertical:absolute;mso-position-vertical-relative:line;mso-left-percent:-10001;mso-top-percent:-10001">
             <v:imagedata r:id="rId7" o:title="IMG_2063"/>
           </v:shape>
         </w:pict>
@@ -7131,7 +7131,7 @@
     <w:p>
       <w:r>
         <w:pict w14:anchorId="745986D9">
-          <v:shape id="_x0000_i1028" type="#_x0000_t75" style="width:299.8pt;height:225.65pt;mso-left-percent:-10001;mso-top-percent:-10001;mso-position-horizontal:absolute;mso-position-horizontal-relative:char;mso-position-vertical:absolute;mso-position-vertical-relative:line;mso-left-percent:-10001;mso-top-percent:-10001">
+          <v:shape id="_x0000_i1029" type="#_x0000_t75" style="width:300.55pt;height:225.2pt;mso-left-percent:-10001;mso-top-percent:-10001;mso-position-horizontal:absolute;mso-position-horizontal-relative:char;mso-position-vertical:absolute;mso-position-vertical-relative:line;mso-left-percent:-10001;mso-top-percent:-10001">
             <v:imagedata r:id="rId8" o:title="IMG_2064"/>
           </v:shape>
         </w:pict>
@@ -7145,7 +7145,7 @@
     <w:p>
       <w:r>
         <w:pict w14:anchorId="50E4D942">
-          <v:shape id="_x0000_i1029" type="#_x0000_t75" style="width:311.65pt;height:234.25pt;mso-left-percent:-10001;mso-top-percent:-10001;mso-position-horizontal:absolute;mso-position-horizontal-relative:char;mso-position-vertical:absolute;mso-position-vertical-relative:line;mso-left-percent:-10001;mso-top-percent:-10001">
+          <v:shape id="_x0000_i1030" type="#_x0000_t75" style="width:311.45pt;height:233.6pt;mso-left-percent:-10001;mso-top-percent:-10001;mso-position-horizontal:absolute;mso-position-horizontal-relative:char;mso-position-vertical:absolute;mso-position-vertical-relative:line;mso-left-percent:-10001;mso-top-percent:-10001">
             <v:imagedata r:id="rId9" o:title="IMG_2065"/>
           </v:shape>
         </w:pict>
@@ -7257,7 +7257,7 @@
     <w:p>
       <w:r>
         <w:pict w14:anchorId="059C4F18">
-          <v:shape id="_x0000_i1030" type="#_x0000_t75" style="width:231.05pt;height:308.4pt;mso-left-percent:-10001;mso-top-percent:-10001;mso-position-horizontal:absolute;mso-position-horizontal-relative:char;mso-position-vertical:absolute;mso-position-vertical-relative:line;mso-left-percent:-10001;mso-top-percent:-10001">
+          <v:shape id="_x0000_i1031" type="#_x0000_t75" style="width:231.05pt;height:308.1pt;mso-left-percent:-10001;mso-top-percent:-10001;mso-position-horizontal:absolute;mso-position-horizontal-relative:char;mso-position-vertical:absolute;mso-position-vertical-relative:line;mso-left-percent:-10001;mso-top-percent:-10001">
             <v:imagedata r:id="rId10" o:title="IMG_2066"/>
           </v:shape>
         </w:pict>
@@ -7498,16 +7498,9 @@
     </w:p>
     <w:p>
       <w:r>
-        <w:rPr>
-          <w:noProof/>
-        </w:rPr>
-      </w:r>
-      <w:r>
         <w:pict w14:anchorId="13F2CD3D">
-          <v:shape id="_x0000_s1033" type="#_x0000_t75" style="width:232.05pt;height:309.25pt;mso-left-percent:-10001;mso-top-percent:-10001;mso-position-horizontal:absolute;mso-position-horizontal-relative:char;mso-position-vertical:absolute;mso-position-vertical-relative:line;mso-left-percent:-10001;mso-top-percent:-10001">
+          <v:shape id="_x0000_i1032" type="#_x0000_t75" style="width:231.9pt;height:308.95pt;mso-left-percent:-10001;mso-top-percent:-10001;mso-position-horizontal:absolute;mso-position-horizontal-relative:char;mso-position-vertical:absolute;mso-position-vertical-relative:line;mso-left-percent:-10001;mso-top-percent:-10001">
             <v:imagedata r:id="rId11" o:title="IMG_2078"/>
-            <w10:wrap type="none"/>
-            <w10:anchorlock/>
           </v:shape>
         </w:pict>
       </w:r>
@@ -7522,26 +7515,17 @@
         <w:pStyle w:val="Heading1"/>
       </w:pPr>
       <w:r>
-        <w:rPr>
-          <w:noProof/>
-        </w:rPr>
-      </w:r>
-      <w:r>
+        <w:lastRenderedPageBreak/>
         <w:pict w14:anchorId="22C0347A">
-          <v:shape id="_x0000_s1034" type="#_x0000_t75" style="width:231.9pt;height:309pt;mso-left-percent:-10001;mso-top-percent:-10001;mso-position-horizontal:absolute;mso-position-horizontal-relative:char;mso-position-vertical:absolute;mso-position-vertical-relative:line;mso-left-percent:-10001;mso-top-percent:-10001">
+          <v:shape id="_x0000_i1033" type="#_x0000_t75" style="width:231.9pt;height:308.95pt;mso-left-percent:-10001;mso-top-percent:-10001;mso-position-horizontal:absolute;mso-position-horizontal-relative:char;mso-position-vertical:absolute;mso-position-vertical-relative:line;mso-left-percent:-10001;mso-top-percent:-10001">
             <v:imagedata r:id="rId12" o:title="IMG_2079"/>
-            <w10:wrap type="none"/>
-            <w10:anchorlock/>
           </v:shape>
         </w:pict>
       </w:r>
     </w:p>
     <w:p>
       <w:r>
-        <w:t>Testing that hardcoded ‘0123’</w:t>
-      </w:r>
-      <w:r>
-        <w:t xml:space="preserve"> works. Confirmed</w:t>
+        <w:t>Testing that hardcoded ‘0123’ works. Confirmed</w:t>
       </w:r>
     </w:p>
     <w:p/>
@@ -7550,16 +7534,9 @@
         <w:pStyle w:val="Heading1"/>
       </w:pPr>
       <w:r>
-        <w:rPr>
-          <w:noProof/>
-        </w:rPr>
-      </w:r>
-      <w:r>
         <w:pict w14:anchorId="62C78A64">
-          <v:shape id="_x0000_s1035" type="#_x0000_t75" style="width:245.45pt;height:327.05pt;mso-left-percent:-10001;mso-top-percent:-10001;mso-position-horizontal:absolute;mso-position-horizontal-relative:char;mso-position-vertical:absolute;mso-position-vertical-relative:line;mso-left-percent:-10001;mso-top-percent:-10001">
+          <v:shape id="_x0000_i1034" type="#_x0000_t75" style="width:245.3pt;height:327.35pt;mso-left-percent:-10001;mso-top-percent:-10001;mso-position-horizontal:absolute;mso-position-horizontal-relative:char;mso-position-vertical:absolute;mso-position-vertical-relative:line;mso-left-percent:-10001;mso-top-percent:-10001">
             <v:imagedata r:id="rId13" o:title="IMG_2081"/>
-            <w10:wrap type="none"/>
-            <w10:anchorlock/>
           </v:shape>
         </w:pict>
       </w:r>
@@ -7574,26 +7551,17 @@
         <w:pStyle w:val="Heading1"/>
       </w:pPr>
       <w:r>
-        <w:rPr>
-          <w:noProof/>
-        </w:rPr>
-      </w:r>
-      <w:r>
+        <w:lastRenderedPageBreak/>
         <w:pict w14:anchorId="614CB99C">
-          <v:shape id="_x0000_s1036" type="#_x0000_t75" style="width:244.95pt;height:326.4pt;mso-left-percent:-10001;mso-top-percent:-10001;mso-position-horizontal:absolute;mso-position-horizontal-relative:char;mso-position-vertical:absolute;mso-position-vertical-relative:line;mso-left-percent:-10001;mso-top-percent:-10001">
+          <v:shape id="_x0000_i1035" type="#_x0000_t75" style="width:245.3pt;height:326.5pt;mso-left-percent:-10001;mso-top-percent:-10001;mso-position-horizontal:absolute;mso-position-horizontal-relative:char;mso-position-vertical:absolute;mso-position-vertical-relative:line;mso-left-percent:-10001;mso-top-percent:-10001">
             <v:imagedata r:id="rId14" o:title="IMG_2082"/>
-            <w10:wrap type="none"/>
-            <w10:anchorlock/>
           </v:shape>
         </w:pict>
       </w:r>
     </w:p>
     <w:p>
       <w:r>
-        <w:t>Testing that hardcoded ‘1234’ works</w:t>
-      </w:r>
-      <w:r>
-        <w:t>.</w:t>
+        <w:t>Testing that hardcoded ‘1234’ works.</w:t>
       </w:r>
     </w:p>
     <w:p>
@@ -7602,37 +7570,41 @@
       </w:r>
     </w:p>
     <w:p/>
+    <w:p/>
+    <w:p/>
+    <w:p/>
+    <w:p/>
+    <w:p/>
+    <w:p/>
+    <w:p/>
+    <w:p/>
+    <w:p/>
+    <w:p/>
+    <w:p/>
+    <w:p/>
+    <w:p/>
     <w:p>
-      <w:r>
-        <w:t>The following pictures just confirm Part 2 is completely working:</w:t>
-      </w:r>
+      <w:bookmarkStart w:id="0" w:name="_GoBack"/>
+      <w:bookmarkEnd w:id="0"/>
     </w:p>
     <w:p>
       <w:r>
-        <w:rPr>
-          <w:noProof/>
-        </w:rPr>
-      </w:r>
+        <w:lastRenderedPageBreak/>
+        <w:t>The following pictures confirm Part 2 is completely working:</w:t>
+      </w:r>
+    </w:p>
+    <w:p>
       <w:r>
         <w:pict w14:anchorId="4F86B16C">
-          <v:shape id="_x0000_s1037" type="#_x0000_t75" style="width:229.05pt;height:305.2pt;mso-left-percent:-10001;mso-top-percent:-10001;mso-position-horizontal:absolute;mso-position-horizontal-relative:char;mso-position-vertical:absolute;mso-position-vertical-relative:line;mso-left-percent:-10001;mso-top-percent:-10001">
+          <v:shape id="_x0000_i1036" type="#_x0000_t75" style="width:229.4pt;height:305.6pt;mso-left-percent:-10001;mso-top-percent:-10001;mso-position-horizontal:absolute;mso-position-horizontal-relative:char;mso-position-vertical:absolute;mso-position-vertical-relative:line;mso-left-percent:-10001;mso-top-percent:-10001">
             <v:imagedata r:id="rId15" o:title="IMG_2071"/>
-            <w10:wrap type="none"/>
-            <w10:anchorlock/>
           </v:shape>
         </w:pict>
       </w:r>
       <w:r>
-        <w:rPr>
-          <w:noProof/>
-        </w:rPr>
-      </w:r>
-      <w:r>
         <w:pict w14:anchorId="050C7E54">
-          <v:shape id="_x0000_s1039" type="#_x0000_t75" style="width:229.85pt;height:306.25pt;mso-left-percent:-10001;mso-top-percent:-10001;mso-position-horizontal:absolute;mso-position-horizontal-relative:char;mso-position-vertical:absolute;mso-position-vertical-relative:line;mso-left-percent:-10001;mso-top-percent:-10001">
+          <v:shape id="_x0000_i1037" type="#_x0000_t75" style="width:230.25pt;height:306.4pt;mso-left-percent:-10001;mso-top-percent:-10001;mso-position-horizontal:absolute;mso-position-horizontal-relative:char;mso-position-vertical:absolute;mso-position-vertical-relative:line;mso-left-percent:-10001;mso-top-percent:-10001">
             <v:imagedata r:id="rId16" o:title="IMG_2072"/>
-            <w10:wrap type="none"/>
-            <w10:anchorlock/>
           </v:shape>
         </w:pict>
       </w:r>
@@ -7702,6 +7674,7 @@
     </w:p>
     <w:p>
       <w:r>
+        <w:lastRenderedPageBreak/>
         <w:t>Entering good password</w:t>
       </w:r>
     </w:p>
@@ -7711,7 +7684,6 @@
           <w:noProof/>
           <w:lang w:eastAsia="en-US"/>
         </w:rPr>
-        <w:lastRenderedPageBreak/>
         <w:drawing>
           <wp:inline distT="0" distB="0" distL="0" distR="0" wp14:anchorId="5F8C65A4" wp14:editId="33EEE5DF">
             <wp:extent cx="3732530" cy="2800985"/>
@@ -7762,26 +7734,128 @@
         </w:drawing>
       </w:r>
       <w:r>
+        <w:pict w14:anchorId="1576CDBB">
+          <v:shape id="_x0000_i1038" type="#_x0000_t75" style="width:221pt;height:294.7pt;mso-left-percent:-10001;mso-top-percent:-10001;mso-position-horizontal:absolute;mso-position-horizontal-relative:char;mso-position-vertical:absolute;mso-position-vertical-relative:line;mso-left-percent:-10001;mso-top-percent:-10001">
+            <v:imagedata r:id="rId19" o:title="IMG_2075"/>
+          </v:shape>
+        </w:pict>
+      </w:r>
+    </w:p>
+    <w:p>
+      <w:r>
+        <w:t>Entering new password in set mode</w:t>
+      </w:r>
+    </w:p>
+    <w:p>
+      <w:r>
+        <w:t>Working lab confirms test P1-4 works.</w:t>
+      </w:r>
+    </w:p>
+    <w:p/>
+    <w:p>
+      <w:r>
         <w:rPr>
           <w:noProof/>
+          <w:lang w:eastAsia="en-US"/>
         </w:rPr>
-      </w:r>
-      <w:r>
-        <w:pict w14:anchorId="1576CDBB">
-          <v:shape id="_x0000_s1041" type="#_x0000_t75" style="width:221pt;height:294.45pt;mso-left-percent:-10001;mso-top-percent:-10001;mso-position-horizontal:absolute;mso-position-horizontal-relative:char;mso-position-vertical:absolute;mso-position-vertical-relative:line;mso-left-percent:-10001;mso-top-percent:-10001">
-            <v:imagedata r:id="rId19" o:title="IMG_2075"/>
-            <w10:wrap type="none"/>
-            <w10:anchorlock/>
-          </v:shape>
-        </w:pict>
+        <w:lastRenderedPageBreak/>
+        <w:drawing>
+          <wp:inline distT="0" distB="0" distL="0" distR="0" wp14:anchorId="41C48014" wp14:editId="68A06BE4">
+            <wp:extent cx="6858000" cy="5088255"/>
+            <wp:effectExtent l="0" t="0" r="0" b="0"/>
+            <wp:docPr id="3" name="Picture 3"/>
+            <wp:cNvGraphicFramePr>
+              <a:graphicFrameLocks xmlns:a="http://schemas.openxmlformats.org/drawingml/2006/main" noChangeAspect="1"/>
+            </wp:cNvGraphicFramePr>
+            <a:graphic xmlns:a="http://schemas.openxmlformats.org/drawingml/2006/main">
+              <a:graphicData uri="http://schemas.openxmlformats.org/drawingml/2006/picture">
+                <pic:pic xmlns:pic="http://schemas.openxmlformats.org/drawingml/2006/picture">
+                  <pic:nvPicPr>
+                    <pic:cNvPr id="1" name=""/>
+                    <pic:cNvPicPr/>
+                  </pic:nvPicPr>
+                  <pic:blipFill>
+                    <a:blip r:embed="rId20"/>
+                    <a:stretch>
+                      <a:fillRect/>
+                    </a:stretch>
+                  </pic:blipFill>
+                  <pic:spPr>
+                    <a:xfrm>
+                      <a:off x="0" y="0"/>
+                      <a:ext cx="6858000" cy="5088255"/>
+                    </a:xfrm>
+                    <a:prstGeom prst="rect">
+                      <a:avLst/>
+                    </a:prstGeom>
+                  </pic:spPr>
+                </pic:pic>
+              </a:graphicData>
+            </a:graphic>
+          </wp:inline>
+        </w:drawing>
       </w:r>
     </w:p>
     <w:p>
       <w:r>
-        <w:t>Entering new password in set mode</w:t>
-      </w:r>
-      <w:bookmarkStart w:id="0" w:name="_GoBack"/>
-      <w:bookmarkEnd w:id="0"/>
+        <w:t>Commit history. THIS IS A LIE. See next plot.</w:t>
+      </w:r>
+    </w:p>
+    <w:p>
+      <w:r>
+        <w:rPr>
+          <w:noProof/>
+          <w:lang w:eastAsia="en-US"/>
+        </w:rPr>
+        <w:drawing>
+          <wp:inline distT="0" distB="0" distL="0" distR="0" wp14:anchorId="537FEB2D" wp14:editId="6D6E0665">
+            <wp:extent cx="4029075" cy="1333500"/>
+            <wp:effectExtent l="0" t="0" r="9525" b="0"/>
+            <wp:docPr id="4" name="Picture 4"/>
+            <wp:cNvGraphicFramePr>
+              <a:graphicFrameLocks xmlns:a="http://schemas.openxmlformats.org/drawingml/2006/main" noChangeAspect="1"/>
+            </wp:cNvGraphicFramePr>
+            <a:graphic xmlns:a="http://schemas.openxmlformats.org/drawingml/2006/main">
+              <a:graphicData uri="http://schemas.openxmlformats.org/drawingml/2006/picture">
+                <pic:pic xmlns:pic="http://schemas.openxmlformats.org/drawingml/2006/picture">
+                  <pic:nvPicPr>
+                    <pic:cNvPr id="1" name=""/>
+                    <pic:cNvPicPr/>
+                  </pic:nvPicPr>
+                  <pic:blipFill>
+                    <a:blip r:embed="rId21"/>
+                    <a:stretch>
+                      <a:fillRect/>
+                    </a:stretch>
+                  </pic:blipFill>
+                  <pic:spPr>
+                    <a:xfrm>
+                      <a:off x="0" y="0"/>
+                      <a:ext cx="4029075" cy="1333500"/>
+                    </a:xfrm>
+                    <a:prstGeom prst="rect">
+                      <a:avLst/>
+                    </a:prstGeom>
+                  </pic:spPr>
+                </pic:pic>
+              </a:graphicData>
+            </a:graphic>
+          </wp:inline>
+        </w:drawing>
+      </w:r>
+    </w:p>
+    <w:p>
+      <w:r>
+        <w:t xml:space="preserve">In order from left to right: Jonathan Hawkins, Abigail Francis, Pierce Simpson, Brandon </w:t>
+      </w:r>
+      <w:proofErr w:type="spellStart"/>
+      <w:r>
+        <w:t>Lipjanic</w:t>
+      </w:r>
+      <w:proofErr w:type="spellEnd"/>
+      <w:r>
+        <w:t>, and Pierce Simpson again. Pierce’s commits were temporarily being done from the wrong email account.</w:t>
+      </w:r>
     </w:p>
     <w:sectPr>
       <w:type w:val="continuous"/>
@@ -8840,6 +8914,7 @@
     <w:rsidRoot w:val="003A6D03"/>
     <w:rsid w:val="00006165"/>
     <w:rsid w:val="00246C14"/>
+    <w:rsid w:val="002A5750"/>
     <w:rsid w:val="003A6D03"/>
     <w:rsid w:val="00735A1A"/>
     <w:rsid w:val="00A626A8"/>

</xml_diff>